<commit_message>
Final prep stuff for submission
</commit_message>
<xml_diff>
--- a/Planning (TP1:TP2:TP3)/Project Proposal.docx
+++ b/Planning (TP1:TP2:TP3)/Project Proposal.docx
@@ -4543,6 +4543,19 @@
           <w:rFonts w:cstheme="minorHAnsi"/>
         </w:rPr>
         <w:t>150 animals on the screen at once (where it previously was only a combined total of 20 animals at once).</w:t>
+      </w:r>
+    </w:p>
+    <w:p>
+      <w:pPr>
+        <w:rPr>
+          <w:rFonts w:cstheme="minorHAnsi"/>
+        </w:rPr>
+      </w:pPr>
+      <w:r>
+        <w:rPr>
+          <w:rFonts w:cstheme="minorHAnsi"/>
+        </w:rPr>
+        <w:t xml:space="preserve"> </w:t>
       </w:r>
     </w:p>
     <w:sectPr>

</xml_diff>